<commit_message>
Researched how to obtain and maintain an accurate location of the user for dynamic display on the home screen. Will require similar logic to the observer pattern, but build into Android. Updated five week requirements and schedule document.
</commit_message>
<xml_diff>
--- a/Documentation/RealisticTimelineAndRequirementsWeek5.docx
+++ b/Documentation/RealisticTimelineAndRequirementsWeek5.docx
@@ -216,6 +216,9 @@
         </w:numPr>
       </w:pPr>
       <w:r>
+        <w:t xml:space="preserve"> </w:t>
+      </w:r>
+      <w:r>
         <w:t xml:space="preserve">Divert the user to a different route that has less traffic, or less of an obstacle, than the original route. Nomad executes this operation autonomously </w:t>
       </w:r>
       <w:r>
@@ -345,35 +348,201 @@
       <w:r>
         <w:t>]</w:t>
       </w:r>
+    </w:p>
+    <w:p>
+      <w:pPr>
+        <w:pStyle w:val="ListParagraph"/>
+        <w:numPr>
+          <w:ilvl w:val="3"/>
+          <w:numId w:val="3"/>
+        </w:numPr>
+      </w:pPr>
+      <w:r>
+        <w:t>Notifies the user of bad weather that could potentially pose a challenge for upcoming travel plans</w:t>
+      </w:r>
+      <w:r>
+        <w:br/>
+      </w:r>
+      <w:r>
+        <w:br/>
+      </w:r>
+    </w:p>
+    <w:p>
+      <w:r>
+        <w:t>Schedule</w:t>
+      </w:r>
+    </w:p>
+    <w:p>
+      <w:r>
+        <w:t>Week 5</w:t>
+      </w:r>
+    </w:p>
+    <w:p>
+      <w:pPr>
+        <w:pStyle w:val="ListParagraph"/>
+        <w:numPr>
+          <w:ilvl w:val="0"/>
+          <w:numId w:val="4"/>
+        </w:numPr>
+      </w:pPr>
+      <w:r>
+        <w:t xml:space="preserve">Dynamic data on home screen display’s </w:t>
+      </w:r>
+    </w:p>
+    <w:p>
+      <w:pPr>
+        <w:pStyle w:val="ListParagraph"/>
+        <w:numPr>
+          <w:ilvl w:val="1"/>
+          <w:numId w:val="4"/>
+        </w:numPr>
+      </w:pPr>
+      <w:r>
+        <w:t xml:space="preserve">Address, speed, direction, etc. </w:t>
+      </w:r>
+      <w:r>
+        <w:br/>
+      </w:r>
+    </w:p>
+    <w:p>
+      <w:pPr>
+        <w:pStyle w:val="ListParagraph"/>
+        <w:numPr>
+          <w:ilvl w:val="0"/>
+          <w:numId w:val="4"/>
+        </w:numPr>
+      </w:pPr>
+      <w:r>
+        <w:t>Hot pad long press functionality completed</w:t>
+      </w:r>
+    </w:p>
+    <w:p>
+      <w:pPr>
+        <w:pStyle w:val="ListParagraph"/>
+        <w:numPr>
+          <w:ilvl w:val="1"/>
+          <w:numId w:val="4"/>
+        </w:numPr>
+      </w:pPr>
+      <w:r>
+        <w:t>Binding of app to hot pad from available list</w:t>
+      </w:r>
+    </w:p>
+    <w:p>
+      <w:pPr>
+        <w:pStyle w:val="ListParagraph"/>
+        <w:numPr>
+          <w:ilvl w:val="1"/>
+          <w:numId w:val="4"/>
+        </w:numPr>
+      </w:pPr>
+      <w:r>
+        <w:t>Default apps appear on respective hot pads</w:t>
+      </w:r>
+      <w:r>
+        <w:br/>
+      </w:r>
+    </w:p>
+    <w:p>
+      <w:r>
+        <w:t>Week 6 &amp; 7</w:t>
+      </w:r>
+    </w:p>
+    <w:p>
+      <w:pPr>
+        <w:pStyle w:val="ListParagraph"/>
+        <w:numPr>
+          <w:ilvl w:val="0"/>
+          <w:numId w:val="4"/>
+        </w:numPr>
+      </w:pPr>
+      <w:r>
+        <w:t xml:space="preserve">Nomad </w:t>
+      </w:r>
+      <w:proofErr w:type="spellStart"/>
+      <w:r>
+        <w:t>nav</w:t>
+      </w:r>
+      <w:proofErr w:type="spellEnd"/>
+      <w:r>
+        <w:t xml:space="preserve"> utility</w:t>
+      </w:r>
+    </w:p>
+    <w:p>
+      <w:pPr>
+        <w:pStyle w:val="ListParagraph"/>
+        <w:numPr>
+          <w:ilvl w:val="1"/>
+          <w:numId w:val="4"/>
+        </w:numPr>
+      </w:pPr>
+      <w:r>
+        <w:t>Diverts user away from bad traffic conditions when present</w:t>
+      </w:r>
+      <w:r>
+        <w:br/>
+      </w:r>
+    </w:p>
+    <w:p>
+      <w:r>
+        <w:t xml:space="preserve">Week 8 </w:t>
+      </w:r>
+    </w:p>
+    <w:p>
+      <w:pPr>
+        <w:pStyle w:val="ListParagraph"/>
+        <w:numPr>
+          <w:ilvl w:val="0"/>
+          <w:numId w:val="4"/>
+        </w:numPr>
+      </w:pPr>
+      <w:r>
+        <w:t xml:space="preserve">Finish </w:t>
+      </w:r>
+      <w:proofErr w:type="spellStart"/>
+      <w:r>
+        <w:t>nav</w:t>
+      </w:r>
+      <w:proofErr w:type="spellEnd"/>
+      <w:r>
+        <w:t xml:space="preserve"> utility </w:t>
+      </w:r>
+      <w:r>
+        <w:br/>
+      </w:r>
+    </w:p>
+    <w:p>
+      <w:pPr>
+        <w:pStyle w:val="ListParagraph"/>
+        <w:numPr>
+          <w:ilvl w:val="0"/>
+          <w:numId w:val="4"/>
+        </w:numPr>
+      </w:pPr>
+      <w:r>
+        <w:t>Timer</w:t>
+      </w:r>
+      <w:r>
+        <w:br/>
+      </w:r>
+    </w:p>
+    <w:p>
+      <w:pPr>
+        <w:pStyle w:val="ListParagraph"/>
+        <w:numPr>
+          <w:ilvl w:val="0"/>
+          <w:numId w:val="4"/>
+        </w:numPr>
+      </w:pPr>
+      <w:r>
+        <w:t>Start Alerts</w:t>
+      </w:r>
       <w:bookmarkStart w:id="0" w:name="_GoBack"/>
       <w:bookmarkEnd w:id="0"/>
     </w:p>
     <w:p>
-      <w:pPr>
-        <w:pStyle w:val="ListParagraph"/>
-        <w:numPr>
-          <w:ilvl w:val="3"/>
-          <w:numId w:val="3"/>
-        </w:numPr>
-      </w:pPr>
-      <w:r>
-        <w:t>Notifies the user of bad weather that could potentially pose a challenge for upcoming travel plans</w:t>
-      </w:r>
-      <w:r>
-        <w:br/>
-      </w:r>
-      <w:r>
-        <w:br/>
-      </w:r>
-    </w:p>
-    <w:p>
-      <w:r>
-        <w:t>Schedule</w:t>
-      </w:r>
-    </w:p>
-    <w:p>
-      <w:r>
-        <w:t>Week 5</w:t>
+      <w:r>
+        <w:t>Week 9</w:t>
       </w:r>
     </w:p>
     <w:p>
@@ -385,7 +554,7 @@
         </w:numPr>
       </w:pPr>
       <w:r>
-        <w:t xml:space="preserve">Dynamic data on home screen display’s </w:t>
+        <w:t>Alerts</w:t>
       </w:r>
     </w:p>
     <w:p>
@@ -397,22 +566,7 @@
         </w:numPr>
       </w:pPr>
       <w:r>
-        <w:t xml:space="preserve">Address, speed, direction, etc. </w:t>
-      </w:r>
-      <w:r>
-        <w:br/>
-      </w:r>
-    </w:p>
-    <w:p>
-      <w:pPr>
-        <w:pStyle w:val="ListParagraph"/>
-        <w:numPr>
-          <w:ilvl w:val="0"/>
-          <w:numId w:val="4"/>
-        </w:numPr>
-      </w:pPr>
-      <w:r>
-        <w:t>Hot pad long press functionality completed</w:t>
+        <w:t>Bad traffic heads up</w:t>
       </w:r>
     </w:p>
     <w:p>
@@ -424,19 +578,7 @@
         </w:numPr>
       </w:pPr>
       <w:r>
-        <w:t>Binding of app to hot pad from available list</w:t>
-      </w:r>
-    </w:p>
-    <w:p>
-      <w:pPr>
-        <w:pStyle w:val="ListParagraph"/>
-        <w:numPr>
-          <w:ilvl w:val="1"/>
-          <w:numId w:val="4"/>
-        </w:numPr>
-      </w:pPr>
-      <w:r>
-        <w:t>Default apps appear on respective hot pads</w:t>
+        <w:t>Bad weather heads up</w:t>
       </w:r>
       <w:r>
         <w:br/>
@@ -444,118 +586,7 @@
     </w:p>
     <w:p>
       <w:r>
-        <w:t>Week 6 &amp; 7</w:t>
-      </w:r>
-    </w:p>
-    <w:p>
-      <w:pPr>
-        <w:pStyle w:val="ListParagraph"/>
-        <w:numPr>
-          <w:ilvl w:val="0"/>
-          <w:numId w:val="4"/>
-        </w:numPr>
-      </w:pPr>
-      <w:r>
-        <w:t xml:space="preserve">Nomad </w:t>
-      </w:r>
-      <w:proofErr w:type="spellStart"/>
-      <w:r>
-        <w:t>nav</w:t>
-      </w:r>
-      <w:proofErr w:type="spellEnd"/>
-      <w:r>
-        <w:t xml:space="preserve"> utility</w:t>
-      </w:r>
-    </w:p>
-    <w:p>
-      <w:pPr>
-        <w:pStyle w:val="ListParagraph"/>
-        <w:numPr>
-          <w:ilvl w:val="1"/>
-          <w:numId w:val="4"/>
-        </w:numPr>
-      </w:pPr>
-      <w:r>
-        <w:t>Diverts user away from bad traffic conditions when present</w:t>
-      </w:r>
-      <w:r>
-        <w:br/>
-      </w:r>
-    </w:p>
-    <w:p>
-      <w:pPr>
-        <w:pStyle w:val="ListParagraph"/>
-        <w:numPr>
-          <w:ilvl w:val="0"/>
-          <w:numId w:val="4"/>
-        </w:numPr>
-      </w:pPr>
-      <w:r>
-        <w:t>Timer</w:t>
-      </w:r>
-      <w:r>
-        <w:br/>
-      </w:r>
-    </w:p>
-    <w:p>
-      <w:r>
-        <w:t>Week 8</w:t>
-      </w:r>
-    </w:p>
-    <w:p>
-      <w:pPr>
-        <w:pStyle w:val="ListParagraph"/>
-        <w:numPr>
-          <w:ilvl w:val="0"/>
-          <w:numId w:val="4"/>
-        </w:numPr>
-      </w:pPr>
-      <w:r>
-        <w:t>Alerts</w:t>
-      </w:r>
-    </w:p>
-    <w:p>
-      <w:pPr>
-        <w:pStyle w:val="ListParagraph"/>
-        <w:numPr>
-          <w:ilvl w:val="1"/>
-          <w:numId w:val="4"/>
-        </w:numPr>
-      </w:pPr>
-      <w:r>
-        <w:t>Bad traffic heads up</w:t>
-      </w:r>
-    </w:p>
-    <w:p>
-      <w:pPr>
-        <w:pStyle w:val="ListParagraph"/>
-        <w:numPr>
-          <w:ilvl w:val="1"/>
-          <w:numId w:val="4"/>
-        </w:numPr>
-      </w:pPr>
-      <w:r>
-        <w:t>Bad weather heads up</w:t>
-      </w:r>
-      <w:r>
-        <w:br/>
-      </w:r>
-    </w:p>
-    <w:p>
-      <w:r>
-        <w:t>Week 9</w:t>
-      </w:r>
-    </w:p>
-    <w:p>
-      <w:pPr>
-        <w:pStyle w:val="ListParagraph"/>
-        <w:numPr>
-          <w:ilvl w:val="0"/>
-          <w:numId w:val="4"/>
-        </w:numPr>
-      </w:pPr>
-      <w:r>
-        <w:t xml:space="preserve">Defense </w:t>
+        <w:t xml:space="preserve"> </w:t>
       </w:r>
     </w:p>
     <w:sectPr>

</xml_diff>

<commit_message>
Setup the basic retrieval of an address based on the user's current location. Needing to work out some bugs with the service provider providing the location. Java doesn't seem to be able to find the provider I'm specifying in the manifest. Update a small part of my realistic time-line to include automation of alerting of traffic issues, before they're issues.
</commit_message>
<xml_diff>
--- a/Documentation/RealisticTimelineAndRequirementsWeek5.docx
+++ b/Documentation/RealisticTimelineAndRequirementsWeek5.docx
@@ -479,6 +479,20 @@
       <w:r>
         <w:t>Diverts user away from bad traffic conditions when present</w:t>
       </w:r>
+    </w:p>
+    <w:p>
+      <w:pPr>
+        <w:pStyle w:val="ListParagraph"/>
+        <w:numPr>
+          <w:ilvl w:val="1"/>
+          <w:numId w:val="4"/>
+        </w:numPr>
+      </w:pPr>
+      <w:r>
+        <w:t>Automation of alerting user to avoidable traffic conditoins</w:t>
+      </w:r>
+      <w:bookmarkStart w:id="0" w:name="_GoBack"/>
+      <w:bookmarkEnd w:id="0"/>
       <w:r>
         <w:br/>
       </w:r>
@@ -537,8 +551,6 @@
       <w:r>
         <w:t>Start Alerts</w:t>
       </w:r>
-      <w:bookmarkStart w:id="0" w:name="_GoBack"/>
-      <w:bookmarkEnd w:id="0"/>
     </w:p>
     <w:p>
       <w:r>

</xml_diff>